<commit_message>
Use all 3 custom blocks in next_steps_other.docx
</commit_message>
<xml_diff>
--- a/docassemble/ALWeaver/data/templates/next_steps_other.docx
+++ b/docassemble/ALWeaver/data/templates/next_steps_other.docx
@@ -30,8 +30,6 @@
               <w:spacing w:after="0"/>
               <w:jc w:val="center"/>
             </w:pPr>
-            <w:bookmarkStart w:id="0" w:name="_GoBack"/>
-            <w:bookmarkEnd w:id="0"/>
             <w:r>
               <w:rPr>
                 <w:color w:val="FFFFFF" w:themeColor="background1"/>
@@ -134,8 +132,8 @@
       <w:pPr>
         <w:pStyle w:val="Heading2"/>
       </w:pPr>
-      <w:bookmarkStart w:id="1" w:name="_yntzxzfdh9ya"/>
-      <w:bookmarkEnd w:id="1"/>
+      <w:bookmarkStart w:id="0" w:name="_yntzxzfdh9ya"/>
+      <w:bookmarkEnd w:id="0"/>
       <w:r>
         <w:t>Next steps</w:t>
       </w:r>
@@ -331,8 +329,8 @@
       <w:pPr>
         <w:pStyle w:val="Heading2"/>
       </w:pPr>
-      <w:bookmarkStart w:id="2" w:name="_4szgtqe6ov1h"/>
-      <w:bookmarkEnd w:id="2"/>
+      <w:bookmarkStart w:id="1" w:name="_4szgtqe6ov1h"/>
+      <w:bookmarkEnd w:id="1"/>
       <w:r>
         <w:t>To deliver this form</w:t>
       </w:r>
@@ -383,8 +381,108 @@
       <w:pPr>
         <w:pStyle w:val="Heading2"/>
       </w:pPr>
-      <w:bookmarkStart w:id="3" w:name="_7jbtnvplu76"/>
+      <w:bookmarkStart w:id="2" w:name="_7jbtnvplu76"/>
+      <w:bookmarkEnd w:id="2"/>
+      <w:r>
+        <w:t>What happens next?</w:t>
+      </w:r>
+    </w:p>
+    <w:p>
+      <w:pPr>
+        <w:pStyle w:val="NumberedList"/>
+        <w:numPr>
+          <w:ilvl w:val="0"/>
+          <w:numId w:val="8"/>
+        </w:numPr>
+      </w:pPr>
+      <w:r>
+        <w:t xml:space="preserve">Look over the forms below, one more time. Make sure everything is correct. </w:t>
+      </w:r>
+    </w:p>
+    <w:p>
+      <w:pPr>
+        <w:pStyle w:val="NumberedList"/>
+        <w:numPr>
+          <w:ilvl w:val="0"/>
+          <w:numId w:val="8"/>
+        </w:numPr>
+      </w:pPr>
+      <w:r>
+        <w:t xml:space="preserve">{%p if </w:t>
+      </w:r>
+      <w:r>
+        <w:t>interview.customize_next_steps</w:t>
+      </w:r>
+      <w:r>
+        <w:t xml:space="preserve"> and </w:t>
+      </w:r>
+      <w:r>
+        <w:t>interview.custom_next_steps_instructions["what_happens_next"]</w:t>
+      </w:r>
+      <w:r>
+        <w:t xml:space="preserve"> %}</w:t>
+      </w:r>
+    </w:p>
+    <w:p>
+      <w:pPr>
+        <w:pStyle w:val="ListParagraph"/>
+        <w:numPr>
+          <w:ilvl w:val="0"/>
+          <w:numId w:val="8"/>
+        </w:numPr>
+      </w:pPr>
+      <w:r>
+        <w:t xml:space="preserve">{%p for line in </w:t>
+      </w:r>
+      <w:r>
+        <w:t>interview.custom_next_steps_instructions["what_happens_next"]</w:t>
+      </w:r>
+      <w:r>
+        <w:t>.split("\n") %}</w:t>
+      </w:r>
+    </w:p>
+    <w:p>
+      <w:pPr>
+        <w:pStyle w:val="ListParagraph"/>
+        <w:numPr>
+          <w:ilvl w:val="0"/>
+          <w:numId w:val="8"/>
+        </w:numPr>
+      </w:pPr>
+      <w:r>
+        <w:t>{{ fix_punctuation(line) }}</w:t>
+      </w:r>
+    </w:p>
+    <w:p>
+      <w:pPr>
+        <w:pStyle w:val="ListParagraph"/>
+        <w:numPr>
+          <w:ilvl w:val="0"/>
+          <w:numId w:val="8"/>
+        </w:numPr>
+      </w:pPr>
+      <w:r>
+        <w:t>{%p endfor %}</w:t>
+      </w:r>
+    </w:p>
+    <w:p>
+      <w:pPr>
+        <w:pStyle w:val="ListParagraph"/>
+        <w:numPr>
+          <w:ilvl w:val="0"/>
+          <w:numId w:val="8"/>
+        </w:numPr>
+      </w:pPr>
+      <w:r>
+        <w:t>{%p endif %}</w:t>
+      </w:r>
+      <w:bookmarkStart w:id="3" w:name="_GoBack"/>
       <w:bookmarkEnd w:id="3"/>
+    </w:p>
+    <w:p>
+      <w:pPr>
+        <w:pStyle w:val="Heading2"/>
+      </w:pPr>
       <w:r>
         <w:t xml:space="preserve">What can </w:t>
       </w:r>
@@ -1361,104 +1459,9 @@
     </w:lvl>
   </w:abstractNum>
   <w:abstractNum w:abstractNumId="5" w15:restartNumberingAfterBreak="0">
-    <w:nsid w:val="6D9C44B5"/>
+    <w:nsid w:val="6A83610E"/>
     <w:multiLevelType w:val="multilevel"/>
-    <w:tmpl w:val="0DD27E9A"/>
-    <w:lvl w:ilvl="0">
-      <w:start w:val="1"/>
-      <w:numFmt w:val="none"/>
-      <w:suff w:val="nothing"/>
-      <w:lvlText w:val=""/>
-      <w:lvlJc w:val="left"/>
-      <w:pPr>
-        <w:ind w:left="0" w:firstLine="0"/>
-      </w:pPr>
-    </w:lvl>
-    <w:lvl w:ilvl="1">
-      <w:start w:val="1"/>
-      <w:numFmt w:val="none"/>
-      <w:suff w:val="nothing"/>
-      <w:lvlText w:val=""/>
-      <w:lvlJc w:val="left"/>
-      <w:pPr>
-        <w:ind w:left="0" w:firstLine="0"/>
-      </w:pPr>
-    </w:lvl>
-    <w:lvl w:ilvl="2">
-      <w:start w:val="1"/>
-      <w:numFmt w:val="none"/>
-      <w:suff w:val="nothing"/>
-      <w:lvlText w:val=""/>
-      <w:lvlJc w:val="left"/>
-      <w:pPr>
-        <w:ind w:left="0" w:firstLine="0"/>
-      </w:pPr>
-    </w:lvl>
-    <w:lvl w:ilvl="3">
-      <w:start w:val="1"/>
-      <w:numFmt w:val="none"/>
-      <w:suff w:val="nothing"/>
-      <w:lvlText w:val=""/>
-      <w:lvlJc w:val="left"/>
-      <w:pPr>
-        <w:ind w:left="0" w:firstLine="0"/>
-      </w:pPr>
-    </w:lvl>
-    <w:lvl w:ilvl="4">
-      <w:start w:val="1"/>
-      <w:numFmt w:val="none"/>
-      <w:suff w:val="nothing"/>
-      <w:lvlText w:val=""/>
-      <w:lvlJc w:val="left"/>
-      <w:pPr>
-        <w:ind w:left="0" w:firstLine="0"/>
-      </w:pPr>
-    </w:lvl>
-    <w:lvl w:ilvl="5">
-      <w:start w:val="1"/>
-      <w:numFmt w:val="none"/>
-      <w:suff w:val="nothing"/>
-      <w:lvlText w:val=""/>
-      <w:lvlJc w:val="left"/>
-      <w:pPr>
-        <w:ind w:left="0" w:firstLine="0"/>
-      </w:pPr>
-    </w:lvl>
-    <w:lvl w:ilvl="6">
-      <w:start w:val="1"/>
-      <w:numFmt w:val="none"/>
-      <w:suff w:val="nothing"/>
-      <w:lvlText w:val=""/>
-      <w:lvlJc w:val="left"/>
-      <w:pPr>
-        <w:ind w:left="0" w:firstLine="0"/>
-      </w:pPr>
-    </w:lvl>
-    <w:lvl w:ilvl="7">
-      <w:start w:val="1"/>
-      <w:numFmt w:val="none"/>
-      <w:suff w:val="nothing"/>
-      <w:lvlText w:val=""/>
-      <w:lvlJc w:val="left"/>
-      <w:pPr>
-        <w:ind w:left="0" w:firstLine="0"/>
-      </w:pPr>
-    </w:lvl>
-    <w:lvl w:ilvl="8">
-      <w:start w:val="1"/>
-      <w:numFmt w:val="none"/>
-      <w:suff w:val="nothing"/>
-      <w:lvlText w:val=""/>
-      <w:lvlJc w:val="left"/>
-      <w:pPr>
-        <w:ind w:left="0" w:firstLine="0"/>
-      </w:pPr>
-    </w:lvl>
-  </w:abstractNum>
-  <w:abstractNum w:abstractNumId="6" w15:restartNumberingAfterBreak="0">
-    <w:nsid w:val="77D572D8"/>
-    <w:multiLevelType w:val="multilevel"/>
-    <w:tmpl w:val="2784573E"/>
+    <w:tmpl w:val="360CF598"/>
     <w:lvl w:ilvl="0">
       <w:start w:val="1"/>
       <w:numFmt w:val="decimal"/>
@@ -1574,11 +1577,225 @@
       </w:rPr>
     </w:lvl>
   </w:abstractNum>
+  <w:abstractNum w:abstractNumId="6" w15:restartNumberingAfterBreak="0">
+    <w:nsid w:val="6D9C44B5"/>
+    <w:multiLevelType w:val="multilevel"/>
+    <w:tmpl w:val="0DD27E9A"/>
+    <w:lvl w:ilvl="0">
+      <w:start w:val="1"/>
+      <w:numFmt w:val="none"/>
+      <w:suff w:val="nothing"/>
+      <w:lvlText w:val=""/>
+      <w:lvlJc w:val="left"/>
+      <w:pPr>
+        <w:ind w:left="0" w:firstLine="0"/>
+      </w:pPr>
+    </w:lvl>
+    <w:lvl w:ilvl="1">
+      <w:start w:val="1"/>
+      <w:numFmt w:val="none"/>
+      <w:suff w:val="nothing"/>
+      <w:lvlText w:val=""/>
+      <w:lvlJc w:val="left"/>
+      <w:pPr>
+        <w:ind w:left="0" w:firstLine="0"/>
+      </w:pPr>
+    </w:lvl>
+    <w:lvl w:ilvl="2">
+      <w:start w:val="1"/>
+      <w:numFmt w:val="none"/>
+      <w:suff w:val="nothing"/>
+      <w:lvlText w:val=""/>
+      <w:lvlJc w:val="left"/>
+      <w:pPr>
+        <w:ind w:left="0" w:firstLine="0"/>
+      </w:pPr>
+    </w:lvl>
+    <w:lvl w:ilvl="3">
+      <w:start w:val="1"/>
+      <w:numFmt w:val="none"/>
+      <w:suff w:val="nothing"/>
+      <w:lvlText w:val=""/>
+      <w:lvlJc w:val="left"/>
+      <w:pPr>
+        <w:ind w:left="0" w:firstLine="0"/>
+      </w:pPr>
+    </w:lvl>
+    <w:lvl w:ilvl="4">
+      <w:start w:val="1"/>
+      <w:numFmt w:val="none"/>
+      <w:suff w:val="nothing"/>
+      <w:lvlText w:val=""/>
+      <w:lvlJc w:val="left"/>
+      <w:pPr>
+        <w:ind w:left="0" w:firstLine="0"/>
+      </w:pPr>
+    </w:lvl>
+    <w:lvl w:ilvl="5">
+      <w:start w:val="1"/>
+      <w:numFmt w:val="none"/>
+      <w:suff w:val="nothing"/>
+      <w:lvlText w:val=""/>
+      <w:lvlJc w:val="left"/>
+      <w:pPr>
+        <w:ind w:left="0" w:firstLine="0"/>
+      </w:pPr>
+    </w:lvl>
+    <w:lvl w:ilvl="6">
+      <w:start w:val="1"/>
+      <w:numFmt w:val="none"/>
+      <w:suff w:val="nothing"/>
+      <w:lvlText w:val=""/>
+      <w:lvlJc w:val="left"/>
+      <w:pPr>
+        <w:ind w:left="0" w:firstLine="0"/>
+      </w:pPr>
+    </w:lvl>
+    <w:lvl w:ilvl="7">
+      <w:start w:val="1"/>
+      <w:numFmt w:val="none"/>
+      <w:suff w:val="nothing"/>
+      <w:lvlText w:val=""/>
+      <w:lvlJc w:val="left"/>
+      <w:pPr>
+        <w:ind w:left="0" w:firstLine="0"/>
+      </w:pPr>
+    </w:lvl>
+    <w:lvl w:ilvl="8">
+      <w:start w:val="1"/>
+      <w:numFmt w:val="none"/>
+      <w:suff w:val="nothing"/>
+      <w:lvlText w:val=""/>
+      <w:lvlJc w:val="left"/>
+      <w:pPr>
+        <w:ind w:left="0" w:firstLine="0"/>
+      </w:pPr>
+    </w:lvl>
+  </w:abstractNum>
+  <w:abstractNum w:abstractNumId="7" w15:restartNumberingAfterBreak="0">
+    <w:nsid w:val="77D572D8"/>
+    <w:multiLevelType w:val="multilevel"/>
+    <w:tmpl w:val="2784573E"/>
+    <w:lvl w:ilvl="0">
+      <w:start w:val="1"/>
+      <w:numFmt w:val="decimal"/>
+      <w:lvlText w:val="%1."/>
+      <w:lvlJc w:val="left"/>
+      <w:pPr>
+        <w:ind w:left="360" w:hanging="360"/>
+      </w:pPr>
+      <w:rPr>
+        <w:b/>
+        <w:bCs w:val="0"/>
+        <w:i w:val="0"/>
+        <w:color w:val="000000"/>
+        <w:sz w:val="20"/>
+        <w:u w:val="none"/>
+      </w:rPr>
+    </w:lvl>
+    <w:lvl w:ilvl="1">
+      <w:start w:val="1"/>
+      <w:numFmt w:val="bullet"/>
+      <w:lvlText w:val=""/>
+      <w:lvlJc w:val="left"/>
+      <w:pPr>
+        <w:ind w:left="1440" w:hanging="360"/>
+      </w:pPr>
+      <w:rPr>
+        <w:rFonts w:ascii="Wingdings 2" w:hAnsi="Wingdings 2" w:cs="Wingdings 2" w:hint="default"/>
+        <w:u w:val="none"/>
+      </w:rPr>
+    </w:lvl>
+    <w:lvl w:ilvl="2">
+      <w:start w:val="1"/>
+      <w:numFmt w:val="lowerRoman"/>
+      <w:lvlText w:val="%3."/>
+      <w:lvlJc w:val="right"/>
+      <w:pPr>
+        <w:ind w:left="2160" w:hanging="360"/>
+      </w:pPr>
+      <w:rPr>
+        <w:u w:val="none"/>
+      </w:rPr>
+    </w:lvl>
+    <w:lvl w:ilvl="3">
+      <w:start w:val="1"/>
+      <w:numFmt w:val="decimal"/>
+      <w:lvlText w:val="%4."/>
+      <w:lvlJc w:val="left"/>
+      <w:pPr>
+        <w:ind w:left="2880" w:hanging="360"/>
+      </w:pPr>
+      <w:rPr>
+        <w:u w:val="none"/>
+      </w:rPr>
+    </w:lvl>
+    <w:lvl w:ilvl="4">
+      <w:start w:val="1"/>
+      <w:numFmt w:val="lowerLetter"/>
+      <w:lvlText w:val="%5."/>
+      <w:lvlJc w:val="left"/>
+      <w:pPr>
+        <w:ind w:left="3600" w:hanging="360"/>
+      </w:pPr>
+      <w:rPr>
+        <w:u w:val="none"/>
+      </w:rPr>
+    </w:lvl>
+    <w:lvl w:ilvl="5">
+      <w:start w:val="1"/>
+      <w:numFmt w:val="lowerRoman"/>
+      <w:lvlText w:val="%6."/>
+      <w:lvlJc w:val="right"/>
+      <w:pPr>
+        <w:ind w:left="4320" w:hanging="360"/>
+      </w:pPr>
+      <w:rPr>
+        <w:u w:val="none"/>
+      </w:rPr>
+    </w:lvl>
+    <w:lvl w:ilvl="6">
+      <w:start w:val="1"/>
+      <w:numFmt w:val="decimal"/>
+      <w:lvlText w:val="%7."/>
+      <w:lvlJc w:val="left"/>
+      <w:pPr>
+        <w:ind w:left="5040" w:hanging="360"/>
+      </w:pPr>
+      <w:rPr>
+        <w:u w:val="none"/>
+      </w:rPr>
+    </w:lvl>
+    <w:lvl w:ilvl="7">
+      <w:start w:val="1"/>
+      <w:numFmt w:val="lowerLetter"/>
+      <w:lvlText w:val="%8."/>
+      <w:lvlJc w:val="left"/>
+      <w:pPr>
+        <w:ind w:left="5760" w:hanging="360"/>
+      </w:pPr>
+      <w:rPr>
+        <w:u w:val="none"/>
+      </w:rPr>
+    </w:lvl>
+    <w:lvl w:ilvl="8">
+      <w:start w:val="1"/>
+      <w:numFmt w:val="lowerRoman"/>
+      <w:lvlText w:val="%9."/>
+      <w:lvlJc w:val="right"/>
+      <w:pPr>
+        <w:ind w:left="6480" w:hanging="360"/>
+      </w:pPr>
+      <w:rPr>
+        <w:u w:val="none"/>
+      </w:rPr>
+    </w:lvl>
+  </w:abstractNum>
   <w:num w:numId="1">
     <w:abstractNumId w:val="3"/>
   </w:num>
   <w:num w:numId="2">
-    <w:abstractNumId w:val="6"/>
+    <w:abstractNumId w:val="7"/>
   </w:num>
   <w:num w:numId="3">
     <w:abstractNumId w:val="0"/>
@@ -1587,13 +1804,16 @@
     <w:abstractNumId w:val="2"/>
   </w:num>
   <w:num w:numId="5">
-    <w:abstractNumId w:val="5"/>
+    <w:abstractNumId w:val="6"/>
   </w:num>
   <w:num w:numId="6">
     <w:abstractNumId w:val="1"/>
   </w:num>
   <w:num w:numId="7">
     <w:abstractNumId w:val="4"/>
+  </w:num>
+  <w:num w:numId="8">
+    <w:abstractNumId w:val="5"/>
   </w:num>
 </w:numbering>
 </file>

</xml_diff>